<commit_message>
- Info (max 10 lines) - removed "swap" stuff - random_push() with array knapp[]
</commit_message>
<xml_diff>
--- a/Minigame.docx
+++ b/Minigame.docx
@@ -86,18 +86,6 @@
           <w:ilvl w:val="0"/>
           <w:numId w:val="4"/>
         </w:numPr>
-      </w:pPr>
-      <w:r>
-        <w:t>Add a finished alert.</w:t>
-      </w:r>
-    </w:p>
-    <w:p>
-      <w:pPr>
-        <w:pStyle w:val="ListParagraph"/>
-        <w:numPr>
-          <w:ilvl w:val="0"/>
-          <w:numId w:val="4"/>
-        </w:numPr>
         <w:rPr>
           <w:color w:val="FF0000"/>
         </w:rPr>
@@ -121,27 +109,43 @@
         <w:br/>
       </w:r>
       <w:r>
-        <w:t xml:space="preserve">Randomizing the numbers might get it unsolvable, so making a </w:t>
+        <w:t>Make</w:t>
+      </w:r>
+      <w:r>
+        <w:t xml:space="preserve"> a </w:t>
       </w:r>
       <w:r>
         <w:t>r</w:t>
       </w:r>
       <w:r>
-        <w:t>andom _push function to push the blank space a certain amount of times</w:t>
-      </w:r>
-      <w:r>
-        <w:br/>
-      </w:r>
-      <w:proofErr w:type="spellStart"/>
-      <w:r>
-        <w:t>r</w:t>
-      </w:r>
-      <w:r>
-        <w:t>andom_push</w:t>
-      </w:r>
-      <w:proofErr w:type="spellEnd"/>
-      <w:r>
-        <w:t xml:space="preserve"> = Tap any of the 9 frames 1 time</w:t>
+        <w:t xml:space="preserve">andom _push function to </w:t>
+      </w:r>
+      <w:r>
+        <w:t>move</w:t>
+      </w:r>
+      <w:r>
+        <w:t xml:space="preserve"> the blank space a certain </w:t>
+      </w:r>
+      <w:r>
+        <w:t>number</w:t>
+      </w:r>
+      <w:r>
+        <w:t xml:space="preserve"> of times</w:t>
+      </w:r>
+      <w:r>
+        <w:t>.</w:t>
+      </w:r>
+    </w:p>
+    <w:p>
+      <w:pPr>
+        <w:pStyle w:val="ListParagraph"/>
+        <w:numPr>
+          <w:ilvl w:val="0"/>
+          <w:numId w:val="4"/>
+        </w:numPr>
+      </w:pPr>
+      <w:r>
+        <w:t>Add a finished solution and alert.</w:t>
       </w:r>
     </w:p>
     <w:p>
@@ -330,6 +334,51 @@
       <w:proofErr w:type="spellEnd"/>
       <w:r>
         <w:t xml:space="preserve"> with all small letters</w:t>
+      </w:r>
+    </w:p>
+    <w:p>
+      <w:pPr>
+        <w:pStyle w:val="ListParagraph"/>
+        <w:numPr>
+          <w:ilvl w:val="0"/>
+          <w:numId w:val="5"/>
+        </w:numPr>
+      </w:pPr>
+      <w:r>
+        <w:t>Can’t</w:t>
+      </w:r>
+      <w:r>
+        <w:t xml:space="preserve"> just randomize numbers</w:t>
+      </w:r>
+    </w:p>
+    <w:p>
+      <w:pPr>
+        <w:pStyle w:val="ListParagraph"/>
+        <w:numPr>
+          <w:ilvl w:val="1"/>
+          <w:numId w:val="5"/>
+        </w:numPr>
+      </w:pPr>
+      <w:r>
+        <w:t>Reason: That can possibly make a unsolvable puzzle</w:t>
+      </w:r>
+    </w:p>
+    <w:p>
+      <w:pPr>
+        <w:pStyle w:val="ListParagraph"/>
+        <w:numPr>
+          <w:ilvl w:val="1"/>
+          <w:numId w:val="5"/>
+        </w:numPr>
+      </w:pPr>
+      <w:r>
+        <w:t xml:space="preserve">Solution: Make a </w:t>
+      </w:r>
+      <w:r>
+        <w:t>program that presses one of the 9 boxes randomly</w:t>
+      </w:r>
+      <w:r>
+        <w:br/>
       </w:r>
     </w:p>
     <w:p/>
@@ -496,7 +545,7 @@
           <w:rPr>
             <w:rStyle w:val="Hyperlink"/>
           </w:rPr>
-          <w:t>https://www.youtube.com/watch?v=KRjCxMSEwts</w:t>
+          <w:t>https://www.w3schools.com/js/js_random.asp</w:t>
         </w:r>
       </w:hyperlink>
       <w:r>
@@ -513,79 +562,39 @@
       </w:pPr>
       <w:r>
         <w:t xml:space="preserve">Link image: </w:t>
-      </w:r>
-      <w:r>
-        <w:br/>
       </w:r>
       <w:hyperlink r:id="rId12" w:history="1">
         <w:r>
           <w:rPr>
             <w:rStyle w:val="Hyperlink"/>
           </w:rPr>
-          <w:t>https://stackoverflow.com/questions/30828482/push-the-button-and-change-randomly-the-image</w:t>
+          <w:t>https://www.w3schools.com/html/html_images.asp</w:t>
         </w:r>
       </w:hyperlink>
       <w:r>
         <w:t xml:space="preserve"> </w:t>
       </w:r>
-      <w:r>
-        <w:br/>
-      </w:r>
+    </w:p>
+    <w:p>
+      <w:pPr>
+        <w:pStyle w:val="ListParagraph"/>
+        <w:numPr>
+          <w:ilvl w:val="0"/>
+          <w:numId w:val="2"/>
+        </w:numPr>
+      </w:pPr>
+      <w:r>
+        <w:t>HGTML:</w:t>
+      </w:r>
+      <w:r>
+        <w:t xml:space="preserve"> </w:t>
+      </w:r>
+    </w:p>
+    <w:p>
+      <w:pPr>
+        <w:pStyle w:val="ListParagraph"/>
+      </w:pPr>
       <w:hyperlink r:id="rId13" w:history="1">
-        <w:r>
-          <w:rPr>
-            <w:rStyle w:val="Hyperlink"/>
-          </w:rPr>
-          <w:t>https://www.youtube.com/watch?v=fITswFD3X-U</w:t>
-        </w:r>
-      </w:hyperlink>
-      <w:r>
-        <w:t xml:space="preserve"> </w:t>
-      </w:r>
-    </w:p>
-    <w:p>
-      <w:pPr>
-        <w:pStyle w:val="ListParagraph"/>
-      </w:pPr>
-      <w:hyperlink r:id="rId14" w:history="1">
-        <w:r>
-          <w:rPr>
-            <w:rStyle w:val="Hyperlink"/>
-          </w:rPr>
-          <w:t>https://www.youtube.com/watch?v=e1F1TAFuPnw</w:t>
-        </w:r>
-      </w:hyperlink>
-      <w:r>
-        <w:t xml:space="preserve"> </w:t>
-      </w:r>
-    </w:p>
-    <w:p>
-      <w:pPr>
-        <w:pStyle w:val="ListParagraph"/>
-        <w:numPr>
-          <w:ilvl w:val="0"/>
-          <w:numId w:val="2"/>
-        </w:numPr>
-      </w:pPr>
-      <w:r>
-        <w:t>My dad</w:t>
-      </w:r>
-    </w:p>
-    <w:p>
-      <w:pPr>
-        <w:pStyle w:val="ListParagraph"/>
-        <w:numPr>
-          <w:ilvl w:val="0"/>
-          <w:numId w:val="2"/>
-        </w:numPr>
-      </w:pPr>
-      <w:r>
-        <w:t>HGTML:</w:t>
-      </w:r>
-      <w:r>
-        <w:t xml:space="preserve"> </w:t>
-      </w:r>
-      <w:hyperlink r:id="rId15" w:history="1">
         <w:r>
           <w:rPr>
             <w:rStyle w:val="Hyperlink"/>
@@ -593,9 +602,42 @@
           <w:t>https://www.w3schools.com/html/default.asp</w:t>
         </w:r>
       </w:hyperlink>
+    </w:p>
+    <w:p>
+      <w:pPr>
+        <w:pStyle w:val="ListParagraph"/>
+      </w:pPr>
+      <w:hyperlink r:id="rId14" w:history="1">
+        <w:r>
+          <w:rPr>
+            <w:rStyle w:val="Hyperlink"/>
+          </w:rPr>
+          <w:t>http://www.simplehtmlguide.com/cheatsheet.php</w:t>
+        </w:r>
+      </w:hyperlink>
       <w:r>
         <w:t xml:space="preserve"> </w:t>
       </w:r>
+      <w:r>
+        <w:br/>
+      </w:r>
+    </w:p>
+    <w:p>
+      <w:pPr>
+        <w:pStyle w:val="ListParagraph"/>
+        <w:numPr>
+          <w:ilvl w:val="0"/>
+          <w:numId w:val="2"/>
+        </w:numPr>
+      </w:pPr>
+      <w:r>
+        <w:t>My dad</w:t>
+      </w:r>
+    </w:p>
+    <w:p>
+      <w:pPr>
+        <w:pStyle w:val="ListParagraph"/>
+      </w:pPr>
     </w:p>
     <w:p/>
     <w:p/>
@@ -623,7 +665,7 @@
         </w:rPr>
         <w:br/>
       </w:r>
-      <w:hyperlink r:id="rId16" w:history="1">
+      <w:hyperlink r:id="rId15" w:history="1">
         <w:r>
           <w:rPr>
             <w:rStyle w:val="Hyperlink"/>
@@ -665,7 +707,7 @@
       <w:r>
         <w:br/>
       </w:r>
-      <w:hyperlink r:id="rId17" w:history="1">
+      <w:hyperlink r:id="rId16" w:history="1">
         <w:r>
           <w:rPr>
             <w:rStyle w:val="Hyperlink"/>

</xml_diff>